<commit_message>
Fix generate report errors
</commit_message>
<xml_diff>
--- a/reports/output/American_Express_memo.docx
+++ b/reports/output/American_Express_memo.docx
@@ -12,7 +12,7 @@
     </w:p>
     <w:p>
       <w:r>
-        <w:t>Generated on: 2026-02-19 23:47</w:t>
+        <w:t>Generated on: 2026-02-20 12:13</w:t>
       </w:r>
     </w:p>
     <w:p>
@@ -129,7 +129,7 @@
     </w:p>
     <w:p>
       <w:r>
-        <w:t xml:space="preserve">  - American Express benefits from a spend-centric model, where higher average spending on cards compared to competitors generates significant revenue through transaction fees and annual card fees [Chunk 48].</w:t>
+        <w:t xml:space="preserve">  - American Express benefits from a spend-centric model, where higher average spending on cards compared to competitors generates significant revenue through card fees and finance charges [Chunk 48].</w:t>
       </w:r>
     </w:p>
     <w:p>
@@ -139,12 +139,45 @@
     </w:p>
     <w:p>
       <w:r>
+        <w:t xml:space="preserve">- **Investment in Growth**: </w:t>
+      </w:r>
+    </w:p>
+    <w:p>
+      <w:r>
+        <w:t xml:space="preserve">  - The company continues to invest heavily in innovation, marketing, and technology, which supports revenue growth and enhances customer value propositions [Chunk 19].</w:t>
+      </w:r>
+    </w:p>
+    <w:p/>
+    <w:p>
+      <w:r>
+        <w:t xml:space="preserve">- **Market Focus**: </w:t>
+      </w:r>
+    </w:p>
+    <w:p>
+      <w:r>
+        <w:t xml:space="preserve">  - There are attractive growth opportunities identified, particularly among Millennial and Gen Z consumers, as well as SME customers and international markets [Chunk 19].</w:t>
+      </w:r>
+    </w:p>
+    <w:p/>
+    <w:p>
+      <w:r>
         <w:t xml:space="preserve">- **Profitability Drivers**: </w:t>
       </w:r>
     </w:p>
     <w:p>
       <w:r>
-        <w:t xml:space="preserve">  - The company's profitability is supported by high-spending Card Members, which not only drives revenue but also allows for investment in rewards and marketing, enhancing customer loyalty and spending [Chunk 48].</w:t>
+        <w:t xml:space="preserve">  - The high spending of Card Members allows American Express to offer attractive rewards and benefits, which in turn incentivizes further spending, creating a positive feedback loop for profitability [Chunk 48].</w:t>
+      </w:r>
+    </w:p>
+    <w:p/>
+    <w:p>
+      <w:r>
+        <w:t xml:space="preserve">- **Overall Margin Trends**: </w:t>
+      </w:r>
+    </w:p>
+    <w:p>
+      <w:r>
+        <w:t xml:space="preserve">  - While specific margin figures are not provided, the increase in revenues and net income suggests improving profitability margins, supported by disciplined expense management and a strong brand reputation [Chunk 0][Chunk 19]. </w:t>
       </w:r>
     </w:p>
     <w:p/>
@@ -155,51 +188,7 @@
     </w:p>
     <w:p>
       <w:r>
-        <w:t xml:space="preserve">  - The company is focused on maintaining excellent credit performance and expense discipline while exploring growth opportunities, particularly among Millennial and Gen Z consumers and in international markets [Chunk 19]. </w:t>
-      </w:r>
-    </w:p>
-    <w:p/>
-    <w:p>
-      <w:r>
-        <w:t xml:space="preserve">- **Overall Margin Trends**: </w:t>
-      </w:r>
-    </w:p>
-    <w:p>
-      <w:r>
-        <w:t xml:space="preserve">  - While specific margin figures are not provided, the increase in both revenue and net income suggests improving profitability margins, driven by effective cost management and a strong value proposition for customers [Chunk 0]. </w:t>
-      </w:r>
-    </w:p>
-    <w:p/>
-    <w:p>
-      <w:r>
-        <w:t xml:space="preserve">- **Strategic Investments**: </w:t>
-      </w:r>
-    </w:p>
-    <w:p>
-      <w:r>
-        <w:t xml:space="preserve">  - Continued investment in innovation, marketing, and technology is expected to support future revenue and profitability growth [Chunk 19]. </w:t>
-      </w:r>
-    </w:p>
-    <w:p/>
-    <w:p>
-      <w:r>
-        <w:t xml:space="preserve">- **Customer Base Expansion**: </w:t>
-      </w:r>
-    </w:p>
-    <w:p>
-      <w:r>
-        <w:t xml:space="preserve">  - There are attractive growth opportunities identified within the existing customer base and potential new markets, which may further enhance revenue streams [Chunk 19]. </w:t>
-      </w:r>
-    </w:p>
-    <w:p/>
-    <w:p>
-      <w:r>
-        <w:t xml:space="preserve">- **Conclusion**: </w:t>
-      </w:r>
-    </w:p>
-    <w:p>
-      <w:r>
-        <w:t xml:space="preserve">  - Overall, American Express has demonstrated strong revenue and profitability growth trends, supported by a robust business model and strategic investments aimed at sustaining this momentum.</w:t>
+        <w:t xml:space="preserve">  - The leadership expresses confidence in the company's future, indicating that the best days for American Express are ahead, which may suggest continued positive trends in revenue and profitability [Chunk 19].</w:t>
       </w:r>
     </w:p>
     <w:p>
@@ -228,43 +217,43 @@
     <w:p/>
     <w:p>
       <w:r>
-        <w:t>- **Revenue Growth**: Significant growth in revenue has been achieved, indicating strong demand for American Express products and services [Chunk 17].</w:t>
+        <w:t>- **Revenue Growth**: Significant growth in revenue has been achieved, indicating successful strategies in customer acquisition and retention [Chunk 17].</w:t>
       </w:r>
     </w:p>
     <w:p/>
     <w:p>
       <w:r>
-        <w:t>- **Product Innovation**: Over 150 products have been refreshed, with new benefits and experiences added across travel, dining, and entertainment, enhancing customer value propositions [Chunk 17].</w:t>
+        <w:t>- **Product Innovation**: Over 150 products have been refreshed globally, with enhanced benefits in travel, dining, and entertainment, which cater to evolving consumer preferences [Chunk 17].</w:t>
       </w:r>
     </w:p>
     <w:p/>
     <w:p>
       <w:r>
-        <w:t>- **Investment in Technology and Marketing**: American Express is investing heavily in innovation, technology, and marketing to maintain competitive advantages and improve customer experience [Chunk 19].</w:t>
+        <w:t>- **Focus on Long-Term Management**: American Express emphasizes long-term strategies and customer support, which have proven effective during challenging periods like the pandemic [Chunk 17].</w:t>
       </w:r>
     </w:p>
     <w:p/>
     <w:p>
       <w:r>
-        <w:t>- **Focus on Long-Term Management**: The company emphasizes long-term strategies and customer support, which have proven effective during challenging times like the pandemic [Chunk 17].</w:t>
+        <w:t>- **Investment in Innovation**: The company continues to invest heavily in innovation, marketing, and technology, which are crucial for maintaining competitive advantage and improving customer experience [Chunk 19].</w:t>
       </w:r>
     </w:p>
     <w:p/>
     <w:p>
       <w:r>
-        <w:t>- **International Growth Opportunities**: There are attractive growth opportunities in key countries outside the U.S., which can further expand the customer base and revenue streams [Chunk 19].</w:t>
+        <w:t>- **Diverse Customer Segments**: Opportunities exist across various customer segments, including small and medium enterprises (SMEs) and international markets outside the U.S. [Chunk 19].</w:t>
       </w:r>
     </w:p>
     <w:p/>
     <w:p>
       <w:r>
-        <w:t>- **Strong Team Commitment**: The leadership and team at American Express are dedicated to executing the company's strategy and enhancing customer experiences, which is crucial for future success [Chunk 19].</w:t>
+        <w:t>- **Strong Team Commitment**: The leadership and team at American Express are dedicated to executing the company's strategy and enhancing customer experiences, which is vital for future success [Chunk 19].</w:t>
       </w:r>
     </w:p>
     <w:p/>
     <w:p>
       <w:r>
-        <w:t>- **Overall Outlook**: The combination of a strong customer base, innovative products, and strategic investments positions American Express for continued growth and success in the future [Chunk 19].</w:t>
+        <w:t>- **Overall Outlook**: The combination of these factors suggests a long runway for growth, positioning American Express favorably for future opportunities [Chunk 19].</w:t>
       </w:r>
     </w:p>
     <w:p>
@@ -287,7 +276,7 @@
     </w:p>
     <w:p>
       <w:r>
-        <w:t xml:space="preserve">  - The relationship with third parties is not legally binding, which may affect partnerships and collaborations [Chunk 33].</w:t>
+        <w:t xml:space="preserve">  - Regulatory scrutiny and compliance requirements in the U.S. and internationally affect operational flexibility [Chunk 73].</w:t>
       </w:r>
     </w:p>
     <w:p/>
@@ -298,12 +287,12 @@
     </w:p>
     <w:p>
       <w:r>
-        <w:t xml:space="preserve">  - Comprehensive supervision and regulation by the Federal Reserve and other authorities may impose financial constraints [Chunk 73].</w:t>
+        <w:t xml:space="preserve">  - Exposure to comprehensive consolidated supervision and regulation by the Federal Reserve and other authorities may influence financial performance [Chunk 73].</w:t>
       </w:r>
     </w:p>
     <w:p>
       <w:r>
-        <w:t xml:space="preserve">  - The potential impact of regulatory changes on results of operations and financial condition [Chunk 73].</w:t>
+        <w:t xml:space="preserve">  - Potential impacts from operational risk events on financial results [Chunk 413].</w:t>
       </w:r>
     </w:p>
     <w:p/>
@@ -314,17 +303,17 @@
     </w:p>
     <w:p>
       <w:r>
-        <w:t xml:space="preserve">  - Inherent and emerging operational risks are identified, measured, monitored, and reported through an operational risk framework [Chunk 413].</w:t>
+        <w:t xml:space="preserve">  - Inherent and emerging operational risks identified through an operational risk framework [Chunk 413].</w:t>
       </w:r>
     </w:p>
     <w:p>
       <w:r>
-        <w:t xml:space="preserve">  - Risks related to the launch of new products and services, including the identification of issues and operational risk events [Chunk 413].</w:t>
+        <w:t xml:space="preserve">  - Risks related to the launch of new products and services, including the need for control enhancements [Chunk 413].</w:t>
       </w:r>
     </w:p>
     <w:p>
       <w:r>
-        <w:t xml:space="preserve">  - Information security and cybersecurity risks concerning the confidentiality, integrity, or availability of information [Chunk 413].</w:t>
+        <w:t xml:space="preserve">  - Information security and cybersecurity risks affecting the confidentiality, integrity, or availability of information [Chunk 413].</w:t>
       </w:r>
     </w:p>
     <w:p>
@@ -357,7 +346,13 @@
     </w:p>
     <w:p>
       <w:r>
-        <w:t>- The report does not provide specific future guidance or numerical targets [Chunk 804].</w:t>
+        <w:t xml:space="preserve">- The company operates as a globally integrated payments provider, offering a wide range of products and services to various customer segments [Chunk 33]. </w:t>
+      </w:r>
+    </w:p>
+    <w:p/>
+    <w:p>
+      <w:r>
+        <w:t>Not found in report.</w:t>
       </w:r>
     </w:p>
     <w:p>
@@ -370,32 +365,32 @@
     </w:p>
     <w:p>
       <w:r>
-        <w:t>- American Express operates as a globally integrated payments company, offering a diverse range of products and services, including credit cards, charge cards, and merchant acquisition services, which positions it competitively in the payments industry [Chunk 1].</w:t>
+        <w:t>- American Express operates as a globally integrated payments company, offering a diverse range of products and services, including credit cards, charge cards, and merchant acquisition services, which positions it competitively in the payments industry [Chunk 33].</w:t>
       </w:r>
     </w:p>
     <w:p>
       <w:r>
-        <w:t>- The company targets a premium customer base, focusing on high-spending, engaged, and creditworthy Card Members, which differentiates it from many competitors who may target a broader or less affluent customer segment [Chunk 38].</w:t>
+        <w:t>- The company targets a premium customer base, focusing on high-spending, engaged, and creditworthy Card Members, which differentiates it from many competitors who may target a broader or less affluent demographic [Chunk 38].</w:t>
       </w:r>
     </w:p>
     <w:p>
       <w:r>
-        <w:t>- American Express emphasizes innovation in its product offerings, which includes designing unique credit, charge, and debit card products tailored to meet the specific needs of its target demographics, such as Millennials and Gen Z consumers [Chunk 19][Chunk 38].</w:t>
+        <w:t>- American Express emphasizes innovation in its product offerings, which includes designing tailored credit, charge, and debit card products that meet the specific needs of its target customers, potentially giving it an edge over competitors that may not offer such customization [Chunk 38].</w:t>
       </w:r>
     </w:p>
     <w:p>
       <w:r>
-        <w:t>- The company maintains a strong focus on customer experience and loyalty, leveraging its Membership benefits to create emotional connections with customers, which can enhance retention and brand loyalty compared to competitors [Chunk 38].</w:t>
+        <w:t>- The company is actively investing in its innovation engine, marketing, and technology, indicating a commitment to maintaining competitive advantages through continuous improvement and adaptation to market trends [Chunk 19].</w:t>
       </w:r>
     </w:p>
     <w:p>
       <w:r>
-        <w:t>- American Express is actively investing in technology and marketing to sustain its competitive edge, indicating a commitment to growth and adaptation in a rapidly evolving market [Chunk 19].</w:t>
+        <w:t>- American Express has identified growth opportunities particularly among Millennial and Gen Z consumers, small and medium-sized enterprises (SMEs), and in international markets, suggesting a strategic focus on expanding its market share in these segments [Chunk 19].</w:t>
       </w:r>
     </w:p>
     <w:p>
       <w:r>
-        <w:t>- The company has identified attractive growth opportunities in key international markets and among small to mid-sized enterprises (SMEs), suggesting a strategic approach to expanding its market presence relative to competitors [Chunk 19].</w:t>
+        <w:t>- The strong emotional connection that American Express builds with its brand through premium products and lifestyle services may enhance customer loyalty compared to competitors, which could lead to higher retention rates [Chunk 38].</w:t>
       </w:r>
     </w:p>
     <w:p>
@@ -408,7 +403,7 @@
     </w:p>
     <w:p>
       <w:r>
-        <w:t>- **Strong Financial Performance**: American Express reported record revenues of $66 billion in 2024, a 9% increase year-over-year, indicating robust growth and effective execution of its strategy [Chunk 0].</w:t>
+        <w:t>- **Strong Financial Performance**: American Express reported record revenues of $66 billion in 2024, a 9% increase, and a net income exceeding $10 billion, reflecting a 25% year-over-year growth [Chunk 0].</w:t>
       </w:r>
     </w:p>
     <w:p>
@@ -430,31 +425,25 @@
     <w:p/>
     <w:p>
       <w:r>
-        <w:t>- **Strong Customer Base**: The company has a premium customer base and a network of partners, which enhances its market position and customer loyalty [Chunk 19].</w:t>
+        <w:t>- **Global Expansion Opportunities**: There are attractive growth opportunities in key international markets and among small and mid-sized enterprises (SMEs), which can further enhance revenue streams [Chunk 19].</w:t>
       </w:r>
     </w:p>
     <w:p/>
     <w:p>
       <w:r>
-        <w:t>- **Global Expansion Opportunities**: There are attractive growth opportunities in key international markets, which can further drive revenue and market share outside the U.S. [Chunk 19].</w:t>
+        <w:t>- **Strong Brand and Customer Loyalty**: The company has built a brand based on trust, security, and service, which is crucial for maintaining customer loyalty and attracting new clients [Chunk 0].</w:t>
       </w:r>
     </w:p>
     <w:p/>
     <w:p>
       <w:r>
-        <w:t>- **Commitment to Customer Experience**: The emphasis on delivering the best customer experience aligns with the company's long-standing brand values of trust, security, and service, which can lead to sustained customer loyalty and retention [Chunk 0].</w:t>
+        <w:t>- **Experienced Leadership**: The commitment of the leadership team, as highlighted by CEO Stephen J. Squeri, reinforces confidence in the company's strategic direction and execution capabilities [Chunk 19].</w:t>
       </w:r>
     </w:p>
     <w:p/>
     <w:p>
       <w:r>
-        <w:t>- **Resilient Leadership**: The leadership, under CEO Stephen J. Squeri, expresses confidence in the company's future, highlighting a strong team committed to executing the strategy effectively [Chunk 19].</w:t>
-      </w:r>
-    </w:p>
-    <w:p/>
-    <w:p>
-      <w:r>
-        <w:t>- **Positive Market Outlook**: The combination of record financial results, strategic investments, and a focus on customer experience suggests a positive outlook for American Express, making it an attractive investment opportunity.</w:t>
+        <w:t>- **Positive Market Outlook**: The overall sentiment expressed in the report suggests that American Express is well-positioned for future growth, indicating a favorable investment outlook [Chunk 19].</w:t>
       </w:r>
     </w:p>
     <w:sectPr>

</xml_diff>